<commit_message>
Incoming Links - Umbraco and Redirects
</commit_message>
<xml_diff>
--- a/Documentation/Check for incoming links to selected page.docx
+++ b/Documentation/Check for incoming links to selected page.docx
@@ -97,7 +97,23 @@
         <w:t>field</w:t>
       </w:r>
       <w:r>
-        <w:t xml:space="preserve">s. A new custom field, “NodeLinksTo” is added in the GatheringNodeData event which contains a </w:t>
+        <w:t>s. A new custom field, “</w:t>
+      </w:r>
+      <w:proofErr w:type="spellStart"/>
+      <w:r>
+        <w:t>NodeLinksTo</w:t>
+      </w:r>
+      <w:proofErr w:type="spellEnd"/>
+      <w:r>
+        <w:t xml:space="preserve">” is added in the </w:t>
+      </w:r>
+      <w:proofErr w:type="spellStart"/>
+      <w:r>
+        <w:t>GatheringNodeData</w:t>
+      </w:r>
+      <w:proofErr w:type="spellEnd"/>
+      <w:r>
+        <w:t xml:space="preserve"> event which contains a </w:t>
       </w:r>
       <w:r>
         <w:t>list of outgoing link node Ids.</w:t>
@@ -108,26 +124,52 @@
         <w:t>The E</w:t>
       </w:r>
       <w:r>
-        <w:t>xamine config files</w:t>
+        <w:t xml:space="preserve">xamine </w:t>
+      </w:r>
+      <w:proofErr w:type="spellStart"/>
+      <w:r>
+        <w:t>config</w:t>
+      </w:r>
+      <w:proofErr w:type="spellEnd"/>
+      <w:r>
+        <w:t xml:space="preserve"> files</w:t>
       </w:r>
       <w:r>
         <w:t xml:space="preserve"> need to be added to the </w:t>
       </w:r>
       <w:r>
-        <w:t>Azure Deployment folders (and Keepass).</w:t>
+        <w:t xml:space="preserve">Azure Deployment folders (and </w:t>
+      </w:r>
+      <w:proofErr w:type="spellStart"/>
+      <w:r>
+        <w:t>Keepass</w:t>
+      </w:r>
+      <w:proofErr w:type="spellEnd"/>
+      <w:r>
+        <w:t>).</w:t>
       </w:r>
     </w:p>
     <w:p>
       <w:pPr>
         <w:pStyle w:val="Heading2"/>
       </w:pPr>
+      <w:proofErr w:type="spellStart"/>
       <w:r>
         <w:t>Inspyder</w:t>
       </w:r>
-    </w:p>
-    <w:p>
-      <w:r>
-        <w:t>Jane produced a sitewide report with all options activated. Although it is a CSV file, it is not purely data rows. In fact, it appears to have the data of multiple report types combined into one file. Therefore, the data in each column has different meaning / content. It may be that only one type of report is needed, otherwise I think each report type will need to be generated on its own.</w:t>
+      <w:proofErr w:type="spellEnd"/>
+    </w:p>
+    <w:p>
+      <w:r>
+        <w:t xml:space="preserve">Jane produced a </w:t>
+      </w:r>
+      <w:proofErr w:type="spellStart"/>
+      <w:r>
+        <w:t>sitewide</w:t>
+      </w:r>
+      <w:proofErr w:type="spellEnd"/>
+      <w:r>
+        <w:t xml:space="preserve"> report with all options activated. Although it is a CSV file, it is not purely data rows. In fact, it appears to have the data of multiple report types combined into one file. Therefore, the data in each column has different meaning / content. It may be that only one type of report is needed, otherwise I think each report type will need to be generated on its own.</w:t>
       </w:r>
     </w:p>
     <w:p>
@@ -140,7 +182,17 @@
     </w:p>
     <w:p>
       <w:r>
-        <w:t>Scenario – page / url A redirects to page B. when checking if page B can be d</w:t>
+        <w:t xml:space="preserve">Scenario – page / </w:t>
+      </w:r>
+      <w:proofErr w:type="spellStart"/>
+      <w:proofErr w:type="gramStart"/>
+      <w:r>
+        <w:t>url</w:t>
+      </w:r>
+      <w:proofErr w:type="spellEnd"/>
+      <w:proofErr w:type="gramEnd"/>
+      <w:r>
+        <w:t xml:space="preserve"> A redirects to page B. when checking if page B can be d</w:t>
       </w:r>
       <w:r>
         <w:t>eleted, need to report that</w:t>
@@ -163,7 +215,25 @@
     </w:p>
     <w:p>
       <w:r>
-        <w:t>Umbraco Examine index – maintained by Umbraco, contains a list of node Ids for pages linked to (out) from each page.</w:t>
+        <w:t>Umbraco Examine index –</w:t>
+      </w:r>
+      <w:r>
+        <w:t xml:space="preserve"> is</w:t>
+      </w:r>
+      <w:r>
+        <w:t xml:space="preserve"> maintained by Umbraco</w:t>
+      </w:r>
+      <w:r>
+        <w:t xml:space="preserve"> when content is updated</w:t>
+      </w:r>
+      <w:r>
+        <w:t xml:space="preserve">, </w:t>
+      </w:r>
+      <w:r>
+        <w:t xml:space="preserve">it </w:t>
+      </w:r>
+      <w:r>
+        <w:t>contains a list of node Ids for pages linked to (out) from each page.</w:t>
       </w:r>
     </w:p>
     <w:p>
@@ -181,14 +251,148 @@
       </w:r>
     </w:p>
     <w:p>
-      <w:r>
-        <w:t>Inspyder – is a link checker tool</w:t>
+      <w:proofErr w:type="spellStart"/>
+      <w:r>
+        <w:t>Inspyder</w:t>
+      </w:r>
+      <w:proofErr w:type="spellEnd"/>
+      <w:r>
+        <w:t xml:space="preserve"> – is a link checker tool</w:t>
       </w:r>
       <w:r>
         <w:t>. Its data needs to be checked and fully understood to determine if it will be useful for this application.</w:t>
+      </w:r>
+    </w:p>
+    <w:p>
+      <w:pPr>
+        <w:spacing w:after="0" w:line="240" w:lineRule="auto"/>
+        <w:rPr>
+          <w:rFonts w:asciiTheme="majorHAnsi" w:eastAsiaTheme="majorEastAsia" w:hAnsiTheme="majorHAnsi" w:cstheme="majorBidi"/>
+          <w:b/>
+          <w:bCs/>
+          <w:color w:val="4F81BD" w:themeColor="accent1"/>
+          <w:sz w:val="26"/>
+          <w:szCs w:val="26"/>
+        </w:rPr>
+      </w:pPr>
+      <w:r>
+        <w:br w:type="page"/>
+      </w:r>
+    </w:p>
+    <w:p>
+      <w:pPr>
+        <w:pStyle w:val="Heading2"/>
+      </w:pPr>
+      <w:r>
+        <w:lastRenderedPageBreak/>
+        <w:t>Examine</w:t>
+      </w:r>
+    </w:p>
+    <w:p>
+      <w:r>
+        <w:t xml:space="preserve">Examine is an Umbraco implementation of the </w:t>
+      </w:r>
+      <w:proofErr w:type="spellStart"/>
+      <w:r>
+        <w:t>Lucene</w:t>
+      </w:r>
+      <w:proofErr w:type="spellEnd"/>
+      <w:r>
+        <w:t xml:space="preserve"> search engine – see </w:t>
+      </w:r>
+    </w:p>
+    <w:p>
+      <w:hyperlink r:id="rId7" w:history="1">
+        <w:r>
+          <w:rPr>
+            <w:rStyle w:val="Hyperlink"/>
+          </w:rPr>
+          <w:t>https://our.umbraco.org/documentation/Reference/Searching/Examine/</w:t>
+        </w:r>
+      </w:hyperlink>
+    </w:p>
+    <w:p>
+      <w:r>
+        <w:t xml:space="preserve">Examine is configured using 2 files in the Umbraco </w:t>
+      </w:r>
+      <w:proofErr w:type="spellStart"/>
+      <w:r>
+        <w:t>config</w:t>
+      </w:r>
+      <w:proofErr w:type="spellEnd"/>
+      <w:r>
+        <w:t xml:space="preserve"> folder – “</w:t>
+      </w:r>
+      <w:proofErr w:type="spellStart"/>
+      <w:r>
+        <w:t>ExamineIndex.config</w:t>
+      </w:r>
+      <w:proofErr w:type="spellEnd"/>
+      <w:r>
+        <w:t>” and “</w:t>
+      </w:r>
+      <w:proofErr w:type="spellStart"/>
+      <w:r>
+        <w:t>ExamineSettings.config</w:t>
+      </w:r>
+      <w:proofErr w:type="spellEnd"/>
+      <w:r>
+        <w:t>”.</w:t>
+      </w:r>
+    </w:p>
+    <w:p>
+      <w:r>
+        <w:t>A new index has been created, called “</w:t>
+      </w:r>
+      <w:proofErr w:type="spellStart"/>
+      <w:r>
+        <w:t>NodeLinks</w:t>
+      </w:r>
+      <w:proofErr w:type="spellEnd"/>
+      <w:r>
+        <w:t>”. To do so, we need to create 3 items: an indexer, a Searcher and an index set.</w:t>
+      </w:r>
+    </w:p>
+    <w:p>
+      <w:proofErr w:type="spellStart"/>
+      <w:r>
+        <w:t>ExamineSettings.config</w:t>
+      </w:r>
+      <w:proofErr w:type="spellEnd"/>
+      <w:r>
+        <w:t xml:space="preserve"> is where you configure the Indexer and Searcher</w:t>
+      </w:r>
+      <w:r>
+        <w:t xml:space="preserve">. The Indexer configures the index itself, such as the Analyser type and whether unpublished and protected pages are included. I have configured it to include both unpublished and protected pages. I have set the Analyser to use the “Whitespace” analyser to work with the way the </w:t>
+      </w:r>
+      <w:proofErr w:type="spellStart"/>
+      <w:r>
+        <w:t>NodeLinksTo</w:t>
+      </w:r>
+      <w:proofErr w:type="spellEnd"/>
+      <w:r>
+        <w:t xml:space="preserve"> field is created.</w:t>
       </w:r>
       <w:bookmarkStart w:id="0" w:name="_GoBack"/>
       <w:bookmarkEnd w:id="0"/>
+    </w:p>
+    <w:p>
+      <w:proofErr w:type="spellStart"/>
+      <w:r>
+        <w:t>ExamineIndex.config</w:t>
+      </w:r>
+      <w:proofErr w:type="spellEnd"/>
+      <w:r>
+        <w:t xml:space="preserve"> is where you configure the Index set. The index set declares the location of the index data (in </w:t>
+      </w:r>
+      <w:proofErr w:type="spellStart"/>
+      <w:r>
+        <w:t>App_Data</w:t>
+      </w:r>
+      <w:proofErr w:type="spellEnd"/>
+      <w:r>
+        <w:t>), as well as the fields contained in the index.</w:t>
+      </w:r>
     </w:p>
     <w:sectPr>
       <w:pgSz w:w="11906" w:h="16838"/>

</xml_diff>